<commit_message>
class 와 id 적용
</commit_message>
<xml_diff>
--- a/web공부.docx
+++ b/web공부.docx
@@ -1704,6 +1704,359 @@
           <w:rFonts w:hint="eastAsia"/>
         </w:rPr>
         <w:t>글자 정렬 위치</w:t>
+      </w:r>
+    </w:p>
+    <w:p/>
+    <w:p>
+      <w:r>
+        <w:rPr>
+          <w:rFonts w:hint="eastAsia"/>
+        </w:rPr>
+        <w:t>h</w:t>
+      </w:r>
+      <w:r>
+        <w:t>tml</w:t>
+      </w:r>
+      <w:r>
+        <w:rPr>
+          <w:rFonts w:hint="eastAsia"/>
+        </w:rPr>
+        <w:t xml:space="preserve">속성 </w:t>
+      </w:r>
+      <w:r>
+        <w:t xml:space="preserve">class </w:t>
+      </w:r>
+      <w:r>
+        <w:rPr>
+          <w:rFonts w:hint="eastAsia"/>
+        </w:rPr>
+        <w:t>속성</w:t>
+      </w:r>
+    </w:p>
+    <w:p>
+      <w:r>
+        <w:t>&lt;</w:t>
+      </w:r>
+      <w:r>
+        <w:rPr>
+          <w:rFonts w:hint="eastAsia"/>
+        </w:rPr>
+        <w:t>a</w:t>
+      </w:r>
+      <w:r>
+        <w:t xml:space="preserve"> class =”</w:t>
+      </w:r>
+      <w:proofErr w:type="spellStart"/>
+      <w:r>
+        <w:t>aaa</w:t>
+      </w:r>
+      <w:proofErr w:type="spellEnd"/>
+      <w:r>
+        <w:t>”&gt;123&lt;/a&gt;</w:t>
+      </w:r>
+    </w:p>
+    <w:p>
+      <w:pPr>
+        <w:tabs>
+          <w:tab w:val="left" w:pos="4050"/>
+        </w:tabs>
+        <w:rPr>
+          <w:rFonts w:hint="eastAsia"/>
+        </w:rPr>
+      </w:pPr>
+      <w:r>
+        <w:t>&lt;</w:t>
+      </w:r>
+      <w:r>
+        <w:rPr>
+          <w:rFonts w:hint="eastAsia"/>
+        </w:rPr>
+        <w:t>a</w:t>
+      </w:r>
+      <w:r>
+        <w:t xml:space="preserve"> class =”</w:t>
+      </w:r>
+      <w:proofErr w:type="spellStart"/>
+      <w:r>
+        <w:t>aaa</w:t>
+      </w:r>
+      <w:proofErr w:type="spellEnd"/>
+      <w:r>
+        <w:t xml:space="preserve"> </w:t>
+      </w:r>
+      <w:proofErr w:type="spellStart"/>
+      <w:r>
+        <w:t>bbb</w:t>
+      </w:r>
+      <w:proofErr w:type="spellEnd"/>
+      <w:r>
+        <w:t>”&gt;</w:t>
+      </w:r>
+      <w:r>
+        <w:t>456</w:t>
+      </w:r>
+      <w:r>
+        <w:t>&lt;/a&gt;</w:t>
+      </w:r>
+      <w:r>
+        <w:tab/>
+        <w:t>//</w:t>
+      </w:r>
+      <w:r>
+        <w:rPr>
+          <w:rFonts w:hint="eastAsia"/>
+        </w:rPr>
+        <w:t>띄어쓰기로 여러 클래스 지정 가능</w:t>
+      </w:r>
+    </w:p>
+    <w:p>
+      <w:pPr>
+        <w:rPr>
+          <w:rFonts w:hint="eastAsia"/>
+        </w:rPr>
+      </w:pPr>
+      <w:r>
+        <w:t>&lt;</w:t>
+      </w:r>
+      <w:r>
+        <w:rPr>
+          <w:rFonts w:hint="eastAsia"/>
+        </w:rPr>
+        <w:t>a</w:t>
+      </w:r>
+      <w:r>
+        <w:t xml:space="preserve"> class </w:t>
+      </w:r>
+      <w:proofErr w:type="gramStart"/>
+      <w:r>
+        <w:t>=”</w:t>
+      </w:r>
+      <w:proofErr w:type="spellStart"/>
+      <w:r>
+        <w:t>bbb</w:t>
+      </w:r>
+      <w:proofErr w:type="spellEnd"/>
+      <w:proofErr w:type="gramEnd"/>
+      <w:r>
+        <w:t>”&gt;</w:t>
+      </w:r>
+      <w:r>
+        <w:t>789</w:t>
+      </w:r>
+      <w:r>
+        <w:t>&lt;/a&gt;</w:t>
+      </w:r>
+    </w:p>
+    <w:p>
+      <w:r>
+        <w:rPr>
+          <w:rFonts w:hint="eastAsia"/>
+        </w:rPr>
+        <w:t xml:space="preserve">여러 개를 </w:t>
+      </w:r>
+      <w:proofErr w:type="spellStart"/>
+      <w:r>
+        <w:rPr>
+          <w:rFonts w:hint="eastAsia"/>
+        </w:rPr>
+        <w:t>그루핑해서</w:t>
+      </w:r>
+      <w:proofErr w:type="spellEnd"/>
+      <w:r>
+        <w:rPr>
+          <w:rFonts w:hint="eastAsia"/>
+        </w:rPr>
+        <w:t xml:space="preserve"> 관리할 수 있다.</w:t>
+      </w:r>
+    </w:p>
+    <w:p>
+      <w:r>
+        <w:rPr>
+          <w:rFonts w:hint="eastAsia"/>
+        </w:rPr>
+        <w:t>s</w:t>
+      </w:r>
+      <w:r>
+        <w:t>tyle</w:t>
+      </w:r>
+      <w:r>
+        <w:rPr>
+          <w:rFonts w:hint="eastAsia"/>
+        </w:rPr>
+        <w:t xml:space="preserve">태그 </w:t>
+      </w:r>
+      <w:proofErr w:type="gramStart"/>
+      <w:r>
+        <w:rPr>
+          <w:rFonts w:hint="eastAsia"/>
+        </w:rPr>
+        <w:t>내부 에서</w:t>
+      </w:r>
+      <w:proofErr w:type="gramEnd"/>
+      <w:r>
+        <w:rPr>
+          <w:rFonts w:hint="eastAsia"/>
+        </w:rPr>
+        <w:t xml:space="preserve"> 호출은</w:t>
+      </w:r>
+    </w:p>
+    <w:p>
+      <w:r>
+        <w:rPr>
+          <w:rFonts w:hint="eastAsia"/>
+        </w:rPr>
+        <w:t>.</w:t>
+      </w:r>
+      <w:proofErr w:type="spellStart"/>
+      <w:proofErr w:type="gramStart"/>
+      <w:r>
+        <w:t>aaa</w:t>
+      </w:r>
+      <w:proofErr w:type="spellEnd"/>
+      <w:r>
+        <w:t>{</w:t>
+      </w:r>
+      <w:proofErr w:type="gramEnd"/>
+    </w:p>
+    <w:p>
+      <w:r>
+        <w:rPr>
+          <w:rFonts w:hint="eastAsia"/>
+        </w:rPr>
+        <w:t>}</w:t>
+      </w:r>
+    </w:p>
+    <w:p/>
+    <w:p>
+      <w:r>
+        <w:lastRenderedPageBreak/>
+        <w:t>I</w:t>
+      </w:r>
+      <w:r>
+        <w:rPr>
+          <w:rFonts w:hint="eastAsia"/>
+        </w:rPr>
+        <w:t>d 속성</w:t>
+      </w:r>
+    </w:p>
+    <w:p>
+      <w:r>
+        <w:rPr>
+          <w:rFonts w:hint="eastAsia"/>
+        </w:rPr>
+        <w:t>하나의 개체에만 적용되며 중복은 불가능하다</w:t>
+      </w:r>
+    </w:p>
+    <w:p>
+      <w:pPr>
+        <w:rPr>
+          <w:rFonts w:hint="eastAsia"/>
+        </w:rPr>
+      </w:pPr>
+      <w:r>
+        <w:t>&lt;</w:t>
+      </w:r>
+      <w:proofErr w:type="gramStart"/>
+      <w:r>
+        <w:rPr>
+          <w:rFonts w:hint="eastAsia"/>
+        </w:rPr>
+        <w:t>a</w:t>
+      </w:r>
+      <w:proofErr w:type="gramEnd"/>
+      <w:r>
+        <w:t xml:space="preserve"> </w:t>
+      </w:r>
+      <w:r>
+        <w:t>id</w:t>
+      </w:r>
+      <w:r>
+        <w:t xml:space="preserve"> =”</w:t>
+      </w:r>
+      <w:proofErr w:type="spellStart"/>
+      <w:r>
+        <w:t>aaa</w:t>
+      </w:r>
+      <w:proofErr w:type="spellEnd"/>
+      <w:r>
+        <w:t>”&gt;</w:t>
+      </w:r>
+      <w:r>
+        <w:t>000</w:t>
+      </w:r>
+      <w:r>
+        <w:t>&lt;/a&gt;</w:t>
+      </w:r>
+    </w:p>
+    <w:p>
+      <w:r>
+        <w:rPr>
+          <w:rFonts w:hint="eastAsia"/>
+        </w:rPr>
+        <w:t>s</w:t>
+      </w:r>
+      <w:r>
+        <w:t>tyle</w:t>
+      </w:r>
+      <w:r>
+        <w:rPr>
+          <w:rFonts w:hint="eastAsia"/>
+        </w:rPr>
+        <w:t>태그 내부 호출은</w:t>
+      </w:r>
+    </w:p>
+    <w:p>
+      <w:r>
+        <w:rPr>
+          <w:rFonts w:hint="eastAsia"/>
+        </w:rPr>
+        <w:t>#</w:t>
+      </w:r>
+      <w:proofErr w:type="gramStart"/>
+      <w:r>
+        <w:rPr>
+          <w:rFonts w:hint="eastAsia"/>
+        </w:rPr>
+        <w:t>a</w:t>
+      </w:r>
+      <w:r>
+        <w:t>aa{</w:t>
+      </w:r>
+      <w:proofErr w:type="gramEnd"/>
+    </w:p>
+    <w:p/>
+    <w:p>
+      <w:r>
+        <w:rPr>
+          <w:rFonts w:hint="eastAsia"/>
+        </w:rPr>
+        <w:t>}</w:t>
+      </w:r>
+    </w:p>
+    <w:p/>
+    <w:p>
+      <w:r>
+        <w:rPr>
+          <w:rFonts w:hint="eastAsia"/>
+        </w:rPr>
+        <w:t xml:space="preserve">적용 우선순위 </w:t>
+      </w:r>
+      <w:r>
+        <w:t>id(#)&gt;class(.)&gt;</w:t>
+      </w:r>
+      <w:proofErr w:type="gramStart"/>
+      <w:r>
+        <w:rPr>
+          <w:rFonts w:hint="eastAsia"/>
+        </w:rPr>
+        <w:t>태그지정 이다</w:t>
+      </w:r>
+      <w:proofErr w:type="gramEnd"/>
+      <w:r>
+        <w:rPr>
+          <w:rFonts w:hint="eastAsia"/>
+        </w:rPr>
+        <w:t>.</w:t>
       </w:r>
     </w:p>
     <w:p/>

</xml_diff>